<commit_message>
first draft 90% complete
</commit_message>
<xml_diff>
--- a/7-2_Final_Project_DVega.docx
+++ b/7-2_Final_Project_DVega.docx
@@ -243,20 +243,615 @@
         <w:jc w:val="center"/>
         <w:rPr>
           <w:rFonts w:ascii="Times New Roman" w:hAnsi="Times New Roman" w:cs="Times New Roman"/>
-        </w:rPr>
-      </w:pPr>
-    </w:p>
-    <w:p>
-      <w:pPr>
-        <w:rPr>
-          <w:rFonts w:ascii="Times New Roman" w:hAnsi="Times New Roman" w:cs="Times New Roman"/>
-        </w:rPr>
-      </w:pPr>
-      <w:r>
-        <w:rPr>
-          <w:rFonts w:ascii="Times New Roman" w:hAnsi="Times New Roman" w:cs="Times New Roman"/>
-        </w:rPr>
-        <w:br w:type="page"/>
+          <w:b/>
+          <w:bCs/>
+        </w:rPr>
+      </w:pPr>
+      <w:r>
+        <w:rPr>
+          <w:rFonts w:ascii="Times New Roman" w:hAnsi="Times New Roman" w:cs="Times New Roman"/>
+          <w:b/>
+          <w:bCs/>
+        </w:rPr>
+        <w:lastRenderedPageBreak/>
+        <w:t>Scrum-</w:t>
+      </w:r>
+      <w:r>
+        <w:rPr>
+          <w:rFonts w:ascii="Times New Roman" w:hAnsi="Times New Roman" w:cs="Times New Roman"/>
+          <w:b/>
+          <w:bCs/>
+        </w:rPr>
+        <w:t>A</w:t>
+      </w:r>
+      <w:r>
+        <w:rPr>
+          <w:rFonts w:ascii="Times New Roman" w:hAnsi="Times New Roman" w:cs="Times New Roman"/>
+          <w:b/>
+          <w:bCs/>
+        </w:rPr>
+        <w:t>gile Team Roles</w:t>
+      </w:r>
+      <w:r>
+        <w:rPr>
+          <w:rFonts w:ascii="Times New Roman" w:hAnsi="Times New Roman" w:cs="Times New Roman"/>
+          <w:b/>
+          <w:bCs/>
+        </w:rPr>
+        <w:t>:</w:t>
+      </w:r>
+      <w:r>
+        <w:rPr>
+          <w:rFonts w:ascii="Times New Roman" w:hAnsi="Times New Roman" w:cs="Times New Roman"/>
+          <w:b/>
+          <w:bCs/>
+        </w:rPr>
+        <w:t xml:space="preserve"> Contributions</w:t>
+      </w:r>
+    </w:p>
+    <w:p>
+      <w:pPr>
+        <w:spacing w:line="480" w:lineRule="auto"/>
+        <w:rPr>
+          <w:rFonts w:ascii="Times New Roman" w:hAnsi="Times New Roman" w:cs="Times New Roman"/>
+        </w:rPr>
+      </w:pPr>
+      <w:r>
+        <w:rPr>
+          <w:rFonts w:ascii="Times New Roman" w:hAnsi="Times New Roman" w:cs="Times New Roman"/>
+        </w:rPr>
+        <w:tab/>
+        <w:t>Throughout this course I assumed the role of various members of a Scrum team.</w:t>
+      </w:r>
+      <w:r>
+        <w:rPr>
+          <w:rFonts w:ascii="Times New Roman" w:hAnsi="Times New Roman" w:cs="Times New Roman"/>
+        </w:rPr>
+        <w:t xml:space="preserve"> </w:t>
+      </w:r>
+      <w:r>
+        <w:rPr>
+          <w:rFonts w:ascii="Times New Roman" w:hAnsi="Times New Roman" w:cs="Times New Roman"/>
+        </w:rPr>
+        <w:t xml:space="preserve">The team was transitioning from a waterfall approach </w:t>
+      </w:r>
+      <w:r>
+        <w:rPr>
+          <w:rFonts w:ascii="Times New Roman" w:hAnsi="Times New Roman" w:cs="Times New Roman"/>
+        </w:rPr>
+        <w:t xml:space="preserve">to an </w:t>
+      </w:r>
+      <w:r>
+        <w:rPr>
+          <w:rFonts w:ascii="Times New Roman" w:hAnsi="Times New Roman" w:cs="Times New Roman"/>
+        </w:rPr>
+        <w:t>agile</w:t>
+      </w:r>
+      <w:r>
+        <w:rPr>
+          <w:rFonts w:ascii="Times New Roman" w:hAnsi="Times New Roman" w:cs="Times New Roman"/>
+        </w:rPr>
+        <w:t xml:space="preserve"> approach </w:t>
+      </w:r>
+      <w:r>
+        <w:rPr>
+          <w:rFonts w:ascii="Times New Roman" w:hAnsi="Times New Roman" w:cs="Times New Roman"/>
+        </w:rPr>
+        <w:t>to develop an application for the fictitious client SNHU Travel which sought to expand their client base with new tool offerings</w:t>
+      </w:r>
+      <w:r>
+        <w:rPr>
+          <w:rFonts w:ascii="Times New Roman" w:hAnsi="Times New Roman" w:cs="Times New Roman"/>
+        </w:rPr>
+        <w:t xml:space="preserve"> for their customers</w:t>
+      </w:r>
+      <w:r>
+        <w:rPr>
+          <w:rFonts w:ascii="Times New Roman" w:hAnsi="Times New Roman" w:cs="Times New Roman"/>
+        </w:rPr>
+        <w:t xml:space="preserve">. </w:t>
+      </w:r>
+      <w:r>
+        <w:rPr>
+          <w:rFonts w:ascii="Times New Roman" w:hAnsi="Times New Roman" w:cs="Times New Roman"/>
+        </w:rPr>
+        <w:t xml:space="preserve">The team consisted of a Product Owner, Scrum Master, </w:t>
+      </w:r>
+      <w:r>
+        <w:rPr>
+          <w:rFonts w:ascii="Times New Roman" w:hAnsi="Times New Roman" w:cs="Times New Roman"/>
+        </w:rPr>
+        <w:t xml:space="preserve">and Development team (which consisted of developers and testers). </w:t>
+      </w:r>
+      <w:r>
+        <w:rPr>
+          <w:rFonts w:ascii="Times New Roman" w:hAnsi="Times New Roman" w:cs="Times New Roman"/>
+        </w:rPr>
+        <w:t xml:space="preserve">This paper seeks to provide an analysis of the </w:t>
+      </w:r>
+      <w:r>
+        <w:rPr>
+          <w:rFonts w:ascii="Times New Roman" w:hAnsi="Times New Roman" w:cs="Times New Roman"/>
+        </w:rPr>
+        <w:t>scrum-</w:t>
+      </w:r>
+      <w:r>
+        <w:rPr>
+          <w:rFonts w:ascii="Times New Roman" w:hAnsi="Times New Roman" w:cs="Times New Roman"/>
+        </w:rPr>
+        <w:t xml:space="preserve">agile </w:t>
+      </w:r>
+      <w:r>
+        <w:rPr>
+          <w:rFonts w:ascii="Times New Roman" w:hAnsi="Times New Roman" w:cs="Times New Roman"/>
+        </w:rPr>
+        <w:t xml:space="preserve">methods </w:t>
+      </w:r>
+      <w:r>
+        <w:rPr>
+          <w:rFonts w:ascii="Times New Roman" w:hAnsi="Times New Roman" w:cs="Times New Roman"/>
+        </w:rPr>
+        <w:t>applied to this project</w:t>
+      </w:r>
+      <w:r>
+        <w:rPr>
+          <w:rFonts w:ascii="Times New Roman" w:hAnsi="Times New Roman" w:cs="Times New Roman"/>
+        </w:rPr>
+        <w:t xml:space="preserve">. </w:t>
+      </w:r>
+      <w:r>
+        <w:rPr>
+          <w:rFonts w:ascii="Times New Roman" w:hAnsi="Times New Roman" w:cs="Times New Roman"/>
+        </w:rPr>
+        <w:t>For this analysis</w:t>
+      </w:r>
+      <w:r>
+        <w:rPr>
+          <w:rFonts w:ascii="Times New Roman" w:hAnsi="Times New Roman" w:cs="Times New Roman"/>
+        </w:rPr>
+        <w:t>,</w:t>
+      </w:r>
+      <w:r>
+        <w:rPr>
+          <w:rFonts w:ascii="Times New Roman" w:hAnsi="Times New Roman" w:cs="Times New Roman"/>
+        </w:rPr>
+        <w:t xml:space="preserve"> </w:t>
+      </w:r>
+      <w:r>
+        <w:rPr>
+          <w:rFonts w:ascii="Times New Roman" w:hAnsi="Times New Roman" w:cs="Times New Roman"/>
+        </w:rPr>
+        <w:t>I will need to assume the role of Scrum Master</w:t>
+      </w:r>
+      <w:r>
+        <w:rPr>
+          <w:rFonts w:ascii="Times New Roman" w:hAnsi="Times New Roman" w:cs="Times New Roman"/>
+        </w:rPr>
+        <w:t xml:space="preserve"> in order to </w:t>
+      </w:r>
+      <w:r>
+        <w:rPr>
+          <w:rFonts w:ascii="Times New Roman" w:hAnsi="Times New Roman" w:cs="Times New Roman"/>
+        </w:rPr>
+        <w:t>draw conclusions about how these methods did or did not contribute to the final deliverable.</w:t>
+      </w:r>
+    </w:p>
+    <w:p>
+      <w:pPr>
+        <w:spacing w:line="480" w:lineRule="auto"/>
+        <w:rPr>
+          <w:rFonts w:ascii="Times New Roman" w:hAnsi="Times New Roman" w:cs="Times New Roman"/>
+          <w:b/>
+          <w:bCs/>
+        </w:rPr>
+      </w:pPr>
+      <w:r>
+        <w:rPr>
+          <w:rFonts w:ascii="Times New Roman" w:hAnsi="Times New Roman" w:cs="Times New Roman"/>
+          <w:b/>
+          <w:bCs/>
+        </w:rPr>
+        <w:t>Product Owner</w:t>
+      </w:r>
+    </w:p>
+    <w:p>
+      <w:pPr>
+        <w:spacing w:line="480" w:lineRule="auto"/>
+        <w:ind w:firstLine="720"/>
+        <w:rPr>
+          <w:rFonts w:ascii="Times New Roman" w:hAnsi="Times New Roman" w:cs="Times New Roman"/>
+        </w:rPr>
+      </w:pPr>
+      <w:r>
+        <w:rPr>
+          <w:rFonts w:ascii="Times New Roman" w:hAnsi="Times New Roman" w:cs="Times New Roman"/>
+        </w:rPr>
+        <w:t xml:space="preserve">Every member of the team is a critical player in an agile project. However, it all starts with the Product Owner. This role is important because </w:t>
+      </w:r>
+      <w:r>
+        <w:rPr>
+          <w:rFonts w:ascii="Times New Roman" w:hAnsi="Times New Roman" w:cs="Times New Roman"/>
+        </w:rPr>
+        <w:t>it is</w:t>
+      </w:r>
+      <w:r>
+        <w:rPr>
+          <w:rFonts w:ascii="Times New Roman" w:hAnsi="Times New Roman" w:cs="Times New Roman"/>
+        </w:rPr>
+        <w:t xml:space="preserve"> </w:t>
+      </w:r>
+      <w:r>
+        <w:rPr>
+          <w:rFonts w:ascii="Times New Roman" w:hAnsi="Times New Roman" w:cs="Times New Roman"/>
+        </w:rPr>
+        <w:t>a</w:t>
+      </w:r>
+      <w:r>
+        <w:rPr>
+          <w:rFonts w:ascii="Times New Roman" w:hAnsi="Times New Roman" w:cs="Times New Roman"/>
+        </w:rPr>
+        <w:t xml:space="preserve"> direct</w:t>
+      </w:r>
+      <w:r>
+        <w:rPr>
+          <w:rFonts w:ascii="Times New Roman" w:hAnsi="Times New Roman" w:cs="Times New Roman"/>
+        </w:rPr>
+        <w:t xml:space="preserve"> </w:t>
+      </w:r>
+      <w:r>
+        <w:rPr>
+          <w:rFonts w:ascii="Times New Roman" w:hAnsi="Times New Roman" w:cs="Times New Roman"/>
+        </w:rPr>
+        <w:t xml:space="preserve">link between the client and the development team. </w:t>
+      </w:r>
+      <w:r>
+        <w:rPr>
+          <w:rFonts w:ascii="Times New Roman" w:hAnsi="Times New Roman" w:cs="Times New Roman"/>
+        </w:rPr>
+        <w:t>As the product owner, my</w:t>
+      </w:r>
+      <w:r>
+        <w:rPr>
+          <w:rFonts w:ascii="Times New Roman" w:hAnsi="Times New Roman" w:cs="Times New Roman"/>
+        </w:rPr>
+        <w:t xml:space="preserve"> responsibilities go beyond traditional project management. In this role, </w:t>
+      </w:r>
+      <w:r>
+        <w:rPr>
+          <w:rFonts w:ascii="Times New Roman" w:hAnsi="Times New Roman" w:cs="Times New Roman"/>
+        </w:rPr>
+        <w:t>I had to</w:t>
+      </w:r>
+      <w:r>
+        <w:rPr>
+          <w:rFonts w:ascii="Times New Roman" w:hAnsi="Times New Roman" w:cs="Times New Roman"/>
+        </w:rPr>
+        <w:t xml:space="preserve"> define the requirements of how </w:t>
+      </w:r>
+      <w:r>
+        <w:rPr>
+          <w:rFonts w:ascii="Times New Roman" w:hAnsi="Times New Roman" w:cs="Times New Roman"/>
+        </w:rPr>
+        <w:t>the</w:t>
+      </w:r>
+      <w:r>
+        <w:rPr>
+          <w:rFonts w:ascii="Times New Roman" w:hAnsi="Times New Roman" w:cs="Times New Roman"/>
+        </w:rPr>
+        <w:t xml:space="preserve"> project </w:t>
+      </w:r>
+      <w:r>
+        <w:rPr>
+          <w:rFonts w:ascii="Times New Roman" w:hAnsi="Times New Roman" w:cs="Times New Roman"/>
+        </w:rPr>
+        <w:t>would</w:t>
+      </w:r>
+      <w:r>
+        <w:rPr>
+          <w:rFonts w:ascii="Times New Roman" w:hAnsi="Times New Roman" w:cs="Times New Roman"/>
+        </w:rPr>
+        <w:t xml:space="preserve"> be implemented.</w:t>
+      </w:r>
+      <w:r>
+        <w:rPr>
+          <w:rFonts w:ascii="Times New Roman" w:hAnsi="Times New Roman" w:cs="Times New Roman"/>
+        </w:rPr>
+        <w:t xml:space="preserve"> Part of the requirements came from the client direct while other input was collected from a focus group that I conducted with various end-users. </w:t>
+      </w:r>
+      <w:r>
+        <w:rPr>
+          <w:rFonts w:ascii="Times New Roman" w:hAnsi="Times New Roman" w:cs="Times New Roman"/>
+        </w:rPr>
+        <w:t>I</w:t>
+      </w:r>
+      <w:r>
+        <w:rPr>
+          <w:rFonts w:ascii="Times New Roman" w:hAnsi="Times New Roman" w:cs="Times New Roman"/>
+        </w:rPr>
+        <w:t xml:space="preserve"> </w:t>
+      </w:r>
+      <w:r>
+        <w:rPr>
+          <w:rFonts w:ascii="Times New Roman" w:hAnsi="Times New Roman" w:cs="Times New Roman"/>
+        </w:rPr>
+        <w:t xml:space="preserve">was </w:t>
+      </w:r>
+      <w:r>
+        <w:rPr>
+          <w:rFonts w:ascii="Times New Roman" w:hAnsi="Times New Roman" w:cs="Times New Roman"/>
+        </w:rPr>
+        <w:t xml:space="preserve">responsible for creating and prioritizing user stories to add to the product backlog. </w:t>
+      </w:r>
+      <w:r>
+        <w:rPr>
+          <w:rFonts w:ascii="Times New Roman" w:hAnsi="Times New Roman" w:cs="Times New Roman"/>
+        </w:rPr>
+        <w:t>These user stories would subsequently shape the way the development team would approach the project from start to finish.</w:t>
+      </w:r>
+    </w:p>
+    <w:p>
+      <w:pPr>
+        <w:spacing w:line="480" w:lineRule="auto"/>
+        <w:rPr>
+          <w:rFonts w:ascii="Times New Roman" w:hAnsi="Times New Roman" w:cs="Times New Roman"/>
+          <w:b/>
+          <w:bCs/>
+        </w:rPr>
+      </w:pPr>
+      <w:r>
+        <w:rPr>
+          <w:rFonts w:ascii="Times New Roman" w:hAnsi="Times New Roman" w:cs="Times New Roman"/>
+          <w:b/>
+          <w:bCs/>
+        </w:rPr>
+        <w:t>Scrum Master</w:t>
+      </w:r>
+    </w:p>
+    <w:p>
+      <w:pPr>
+        <w:spacing w:line="480" w:lineRule="auto"/>
+        <w:rPr>
+          <w:rFonts w:ascii="Times New Roman" w:hAnsi="Times New Roman" w:cs="Times New Roman"/>
+        </w:rPr>
+      </w:pPr>
+      <w:r>
+        <w:rPr>
+          <w:rFonts w:ascii="Times New Roman" w:hAnsi="Times New Roman" w:cs="Times New Roman"/>
+          <w:b/>
+          <w:bCs/>
+        </w:rPr>
+        <w:tab/>
+      </w:r>
+      <w:r>
+        <w:rPr>
+          <w:rFonts w:ascii="Times New Roman" w:hAnsi="Times New Roman" w:cs="Times New Roman"/>
+        </w:rPr>
+        <w:t xml:space="preserve">When I assumed the role of Scrum Master, I was tasked with supporting the </w:t>
+      </w:r>
+      <w:r>
+        <w:rPr>
+          <w:rFonts w:ascii="Times New Roman" w:hAnsi="Times New Roman" w:cs="Times New Roman"/>
+        </w:rPr>
+        <w:t>p</w:t>
+      </w:r>
+      <w:r>
+        <w:rPr>
+          <w:rFonts w:ascii="Times New Roman" w:hAnsi="Times New Roman" w:cs="Times New Roman"/>
+        </w:rPr>
+        <w:t xml:space="preserve">roduct </w:t>
+      </w:r>
+      <w:r>
+        <w:rPr>
+          <w:rFonts w:ascii="Times New Roman" w:hAnsi="Times New Roman" w:cs="Times New Roman"/>
+        </w:rPr>
+        <w:t>o</w:t>
+      </w:r>
+      <w:r>
+        <w:rPr>
+          <w:rFonts w:ascii="Times New Roman" w:hAnsi="Times New Roman" w:cs="Times New Roman"/>
+        </w:rPr>
+        <w:t>wner</w:t>
+      </w:r>
+      <w:r>
+        <w:rPr>
+          <w:rFonts w:ascii="Times New Roman" w:hAnsi="Times New Roman" w:cs="Times New Roman"/>
+        </w:rPr>
+        <w:t xml:space="preserve"> with backlog </w:t>
+      </w:r>
+      <w:r>
+        <w:rPr>
+          <w:rFonts w:ascii="Times New Roman" w:hAnsi="Times New Roman" w:cs="Times New Roman"/>
+        </w:rPr>
+        <w:t xml:space="preserve">creation and </w:t>
+      </w:r>
+      <w:r>
+        <w:rPr>
+          <w:rFonts w:ascii="Times New Roman" w:hAnsi="Times New Roman" w:cs="Times New Roman"/>
+        </w:rPr>
+        <w:t xml:space="preserve">maintenance while ensuring total transparency at all levels within the </w:t>
+      </w:r>
+      <w:r>
+        <w:rPr>
+          <w:rFonts w:ascii="Times New Roman" w:hAnsi="Times New Roman" w:cs="Times New Roman"/>
+        </w:rPr>
+        <w:t>s</w:t>
+      </w:r>
+      <w:r>
+        <w:rPr>
+          <w:rFonts w:ascii="Times New Roman" w:hAnsi="Times New Roman" w:cs="Times New Roman"/>
+        </w:rPr>
+        <w:t xml:space="preserve">crum team.  </w:t>
+      </w:r>
+      <w:r>
+        <w:rPr>
+          <w:rFonts w:ascii="Times New Roman" w:hAnsi="Times New Roman" w:cs="Times New Roman"/>
+        </w:rPr>
+        <w:t>Once the product owner defined the user stories, I would facilitate a sprint planning session with the team to review each of the user stories that would get accepted into the first iteration of development, otherwise known as a sprint. During the sprint planning session</w:t>
+      </w:r>
+      <w:r>
+        <w:rPr>
+          <w:rFonts w:ascii="Times New Roman" w:hAnsi="Times New Roman" w:cs="Times New Roman"/>
+        </w:rPr>
+        <w:t xml:space="preserve"> we implemented the estimation technique called planning poker. This technique helps the team to define the level of effort that each user story requires. Using the Fibonacci number system, we were able to assign a number to a </w:t>
+      </w:r>
+      <w:r>
+        <w:rPr>
+          <w:rFonts w:ascii="Times New Roman" w:hAnsi="Times New Roman" w:cs="Times New Roman"/>
+        </w:rPr>
+        <w:t>user story</w:t>
+      </w:r>
+      <w:r>
+        <w:rPr>
+          <w:rFonts w:ascii="Times New Roman" w:hAnsi="Times New Roman" w:cs="Times New Roman"/>
+        </w:rPr>
+        <w:t xml:space="preserve"> that represented the level of effort based on a </w:t>
+      </w:r>
+      <w:r>
+        <w:rPr>
+          <w:rFonts w:ascii="Times New Roman" w:hAnsi="Times New Roman" w:cs="Times New Roman"/>
+        </w:rPr>
+        <w:t xml:space="preserve">similar </w:t>
+      </w:r>
+      <w:r>
+        <w:rPr>
+          <w:rFonts w:ascii="Times New Roman" w:hAnsi="Times New Roman" w:cs="Times New Roman"/>
+        </w:rPr>
+        <w:t xml:space="preserve">previously </w:t>
+      </w:r>
+      <w:r>
+        <w:rPr>
+          <w:rFonts w:ascii="Times New Roman" w:hAnsi="Times New Roman" w:cs="Times New Roman"/>
+        </w:rPr>
+        <w:t xml:space="preserve">executed project. Since agile is new to the team, we did not have previous projects to compare to so we assigned a level of effort to the first user story and then based subsequent estimations on the preceding user stories. Once the backlog items were defined for the first sprint, project development began. </w:t>
+      </w:r>
+      <w:r>
+        <w:rPr>
+          <w:rFonts w:ascii="Times New Roman" w:hAnsi="Times New Roman" w:cs="Times New Roman"/>
+        </w:rPr>
+        <w:t xml:space="preserve">I committed to a daily stand up meeting which </w:t>
+      </w:r>
+      <w:r>
+        <w:rPr>
+          <w:rFonts w:ascii="Times New Roman" w:hAnsi="Times New Roman" w:cs="Times New Roman"/>
+        </w:rPr>
+        <w:t>is</w:t>
+      </w:r>
+      <w:r>
+        <w:rPr>
+          <w:rFonts w:ascii="Times New Roman" w:hAnsi="Times New Roman" w:cs="Times New Roman"/>
+        </w:rPr>
+        <w:t xml:space="preserve"> a quick fifteen minute overview of the day’s activities. The benefit of these stand up meetings is to maintain transparency and to identify and mitigate any uncertainty that could impact development. Each member of the team should be able to </w:t>
+      </w:r>
+      <w:r>
+        <w:rPr>
+          <w:rFonts w:ascii="Times New Roman" w:hAnsi="Times New Roman" w:cs="Times New Roman"/>
+        </w:rPr>
+        <w:t xml:space="preserve">share </w:t>
+      </w:r>
+      <w:r>
+        <w:rPr>
+          <w:rFonts w:ascii="Times New Roman" w:hAnsi="Times New Roman" w:cs="Times New Roman"/>
+        </w:rPr>
+        <w:t xml:space="preserve">what they did yesterday, what they will be doing today and what barriers are present </w:t>
+      </w:r>
+      <w:r>
+        <w:rPr>
+          <w:rFonts w:ascii="Times New Roman" w:hAnsi="Times New Roman" w:cs="Times New Roman"/>
+        </w:rPr>
+        <w:t>that would</w:t>
+      </w:r>
+      <w:r>
+        <w:rPr>
+          <w:rFonts w:ascii="Times New Roman" w:hAnsi="Times New Roman" w:cs="Times New Roman"/>
+        </w:rPr>
+        <w:t xml:space="preserve"> prevent further progress. </w:t>
+      </w:r>
+      <w:r>
+        <w:rPr>
+          <w:rFonts w:ascii="Times New Roman" w:hAnsi="Times New Roman" w:cs="Times New Roman"/>
+        </w:rPr>
+        <w:t xml:space="preserve">Once the sprint was completed, we gathered to discuss what parts worked and didn’t work in </w:t>
+      </w:r>
+      <w:r>
+        <w:rPr>
+          <w:rFonts w:ascii="Times New Roman" w:hAnsi="Times New Roman" w:cs="Times New Roman"/>
+        </w:rPr>
+        <w:t xml:space="preserve">preparation for the next sprint. </w:t>
+      </w:r>
+    </w:p>
+    <w:p>
+      <w:pPr>
+        <w:spacing w:line="480" w:lineRule="auto"/>
+        <w:rPr>
+          <w:rFonts w:ascii="Times New Roman" w:hAnsi="Times New Roman" w:cs="Times New Roman"/>
+          <w:b/>
+          <w:bCs/>
+        </w:rPr>
+      </w:pPr>
+      <w:r>
+        <w:rPr>
+          <w:rFonts w:ascii="Times New Roman" w:hAnsi="Times New Roman" w:cs="Times New Roman"/>
+          <w:b/>
+          <w:bCs/>
+        </w:rPr>
+        <w:t>Development Team</w:t>
+      </w:r>
+    </w:p>
+    <w:p>
+      <w:pPr>
+        <w:spacing w:line="480" w:lineRule="auto"/>
+        <w:rPr>
+          <w:rFonts w:ascii="Times New Roman" w:hAnsi="Times New Roman" w:cs="Times New Roman"/>
+        </w:rPr>
+      </w:pPr>
+      <w:r>
+        <w:rPr>
+          <w:rFonts w:ascii="Times New Roman" w:hAnsi="Times New Roman" w:cs="Times New Roman"/>
+        </w:rPr>
+        <w:tab/>
+        <w:t>As part of the development team, I was positioned in the role of developer and tester. Both of these roles served as critical component</w:t>
+      </w:r>
+      <w:r>
+        <w:rPr>
+          <w:rFonts w:ascii="Times New Roman" w:hAnsi="Times New Roman" w:cs="Times New Roman"/>
+        </w:rPr>
+        <w:t>s</w:t>
+      </w:r>
+      <w:r>
+        <w:rPr>
+          <w:rFonts w:ascii="Times New Roman" w:hAnsi="Times New Roman" w:cs="Times New Roman"/>
+        </w:rPr>
+        <w:t xml:space="preserve"> to the scrum-agile process because in these roles, is where the </w:t>
+      </w:r>
+      <w:r>
+        <w:rPr>
+          <w:rFonts w:ascii="Times New Roman" w:hAnsi="Times New Roman" w:cs="Times New Roman"/>
+        </w:rPr>
+        <w:t xml:space="preserve">business value is produced. As a developer, I was given access to resources that would help support my newfound role within the development team. These resources included day workshops that would allow me to understand and build on my knowledge of agile. In addition, </w:t>
+      </w:r>
+      <w:r>
+        <w:rPr>
+          <w:rFonts w:ascii="Times New Roman" w:hAnsi="Times New Roman" w:cs="Times New Roman"/>
+        </w:rPr>
+        <w:t>I was given creative freedom to structure my code as I see fit using industry best practices. As a tester, my responsibility was to be able to</w:t>
+      </w:r>
+      <w:r>
+        <w:rPr>
+          <w:rFonts w:ascii="Times New Roman" w:hAnsi="Times New Roman" w:cs="Times New Roman"/>
+        </w:rPr>
+        <w:t xml:space="preserve"> collaborate with all members of the team to create</w:t>
+      </w:r>
+      <w:r>
+        <w:rPr>
+          <w:rFonts w:ascii="Times New Roman" w:hAnsi="Times New Roman" w:cs="Times New Roman"/>
+        </w:rPr>
+        <w:t xml:space="preserve"> test cases in order to identify any bugs that may be introduced</w:t>
+      </w:r>
+      <w:r>
+        <w:rPr>
+          <w:rFonts w:ascii="Times New Roman" w:hAnsi="Times New Roman" w:cs="Times New Roman"/>
+        </w:rPr>
+        <w:t xml:space="preserve">. This is an important role because as the old saying goes, “Test early, Test often” is a key principle in iterative development. </w:t>
       </w:r>
     </w:p>
     <w:p>
@@ -265,20 +860,153 @@
         <w:jc w:val="center"/>
         <w:rPr>
           <w:rFonts w:ascii="Times New Roman" w:hAnsi="Times New Roman" w:cs="Times New Roman"/>
-        </w:rPr>
-      </w:pPr>
-    </w:p>
-    <w:p>
-      <w:pPr>
-        <w:rPr>
-          <w:rFonts w:ascii="Times New Roman" w:hAnsi="Times New Roman" w:cs="Times New Roman"/>
-        </w:rPr>
-      </w:pPr>
-      <w:r>
-        <w:rPr>
-          <w:rFonts w:ascii="Times New Roman" w:hAnsi="Times New Roman" w:cs="Times New Roman"/>
-        </w:rPr>
-        <w:br w:type="page"/>
+          <w:b/>
+          <w:bCs/>
+        </w:rPr>
+      </w:pPr>
+      <w:r>
+        <w:rPr>
+          <w:rFonts w:ascii="Times New Roman" w:hAnsi="Times New Roman" w:cs="Times New Roman"/>
+          <w:b/>
+          <w:bCs/>
+        </w:rPr>
+        <w:t>Scrum-Agile Approach</w:t>
+      </w:r>
+      <w:r>
+        <w:rPr>
+          <w:rFonts w:ascii="Times New Roman" w:hAnsi="Times New Roman" w:cs="Times New Roman"/>
+          <w:b/>
+          <w:bCs/>
+        </w:rPr>
+        <w:t xml:space="preserve"> to</w:t>
+      </w:r>
+      <w:r>
+        <w:rPr>
+          <w:rFonts w:ascii="Times New Roman" w:hAnsi="Times New Roman" w:cs="Times New Roman"/>
+          <w:b/>
+          <w:bCs/>
+        </w:rPr>
+        <w:t xml:space="preserve"> SDLC</w:t>
+      </w:r>
+      <w:r>
+        <w:rPr>
+          <w:rFonts w:ascii="Times New Roman" w:hAnsi="Times New Roman" w:cs="Times New Roman"/>
+          <w:b/>
+          <w:bCs/>
+        </w:rPr>
+        <w:t xml:space="preserve">: </w:t>
+      </w:r>
+      <w:r>
+        <w:rPr>
+          <w:rFonts w:ascii="Times New Roman" w:hAnsi="Times New Roman" w:cs="Times New Roman"/>
+          <w:b/>
+          <w:bCs/>
+        </w:rPr>
+        <w:t>User Story Completion</w:t>
+      </w:r>
+    </w:p>
+    <w:p>
+      <w:pPr>
+        <w:spacing w:line="480" w:lineRule="auto"/>
+        <w:rPr>
+          <w:rFonts w:ascii="Times New Roman" w:hAnsi="Times New Roman" w:cs="Times New Roman"/>
+        </w:rPr>
+      </w:pPr>
+      <w:r>
+        <w:rPr>
+          <w:rFonts w:ascii="Times New Roman" w:hAnsi="Times New Roman" w:cs="Times New Roman"/>
+          <w:b/>
+          <w:bCs/>
+        </w:rPr>
+        <w:tab/>
+      </w:r>
+      <w:r>
+        <w:rPr>
+          <w:rFonts w:ascii="Times New Roman" w:hAnsi="Times New Roman" w:cs="Times New Roman"/>
+        </w:rPr>
+        <w:t xml:space="preserve">The scrum-agile approach to the SDLC (Software Development Lifecycle), really helps to isolate critical functionality within a project. Software planning can be very complex if not </w:t>
+      </w:r>
+      <w:r>
+        <w:rPr>
+          <w:rFonts w:ascii="Times New Roman" w:hAnsi="Times New Roman" w:cs="Times New Roman"/>
+        </w:rPr>
+        <w:t xml:space="preserve">executed properly. Having the ability to break down complex tasks into smaller increments is a path to a successful deployment. With the SNHU Travel project, requirements </w:t>
+      </w:r>
+      <w:r>
+        <w:rPr>
+          <w:rFonts w:ascii="Times New Roman" w:hAnsi="Times New Roman" w:cs="Times New Roman"/>
+        </w:rPr>
+        <w:t xml:space="preserve">were collected </w:t>
+      </w:r>
+      <w:r>
+        <w:rPr>
+          <w:rFonts w:ascii="Times New Roman" w:hAnsi="Times New Roman" w:cs="Times New Roman"/>
+        </w:rPr>
+        <w:t>from end-users</w:t>
+      </w:r>
+      <w:r>
+        <w:rPr>
+          <w:rFonts w:ascii="Times New Roman" w:hAnsi="Times New Roman" w:cs="Times New Roman"/>
+        </w:rPr>
+        <w:t xml:space="preserve"> and we </w:t>
+      </w:r>
+      <w:r>
+        <w:rPr>
+          <w:rFonts w:ascii="Times New Roman" w:hAnsi="Times New Roman" w:cs="Times New Roman"/>
+        </w:rPr>
+        <w:t xml:space="preserve">created </w:t>
+      </w:r>
+      <w:r>
+        <w:rPr>
+          <w:rFonts w:ascii="Times New Roman" w:hAnsi="Times New Roman" w:cs="Times New Roman"/>
+        </w:rPr>
+        <w:t xml:space="preserve">a </w:t>
+      </w:r>
+      <w:r>
+        <w:rPr>
+          <w:rFonts w:ascii="Times New Roman" w:hAnsi="Times New Roman" w:cs="Times New Roman"/>
+        </w:rPr>
+        <w:t>succinct</w:t>
+      </w:r>
+      <w:r>
+        <w:rPr>
+          <w:rFonts w:ascii="Times New Roman" w:hAnsi="Times New Roman" w:cs="Times New Roman"/>
+        </w:rPr>
+        <w:t xml:space="preserve"> method (known as user stories) of defining the functionality of these requirements. These user stories are meant to be short but descriptive enough to be understood by users and developers alike. The standard practice for user stories is to state the requirement and isolate the functionality and its purpose. </w:t>
+      </w:r>
+      <w:r>
+        <w:rPr>
+          <w:rFonts w:ascii="Times New Roman" w:hAnsi="Times New Roman" w:cs="Times New Roman"/>
+        </w:rPr>
+        <w:t xml:space="preserve">A user story consists of the </w:t>
+      </w:r>
+      <w:r>
+        <w:rPr>
+          <w:rFonts w:ascii="Times New Roman" w:hAnsi="Times New Roman" w:cs="Times New Roman"/>
+          <w:i/>
+          <w:iCs/>
+        </w:rPr>
+        <w:t xml:space="preserve">who?, what? </w:t>
+      </w:r>
+      <w:r>
+        <w:rPr>
+          <w:rFonts w:ascii="Times New Roman" w:hAnsi="Times New Roman" w:cs="Times New Roman"/>
+        </w:rPr>
+        <w:t xml:space="preserve">and </w:t>
+      </w:r>
+      <w:r>
+        <w:rPr>
+          <w:rFonts w:ascii="Times New Roman" w:hAnsi="Times New Roman" w:cs="Times New Roman"/>
+          <w:i/>
+          <w:iCs/>
+        </w:rPr>
+        <w:t>why?</w:t>
+      </w:r>
+      <w:r>
+        <w:rPr>
+          <w:rFonts w:ascii="Times New Roman" w:hAnsi="Times New Roman" w:cs="Times New Roman"/>
+        </w:rPr>
+        <w:t xml:space="preserve"> The “who” represents the intended user, the “what” represents what the user needs to accomplish in order to complete a task and the “why” represents the reason behind the functionality which adds value to the requirement. </w:t>
       </w:r>
     </w:p>
     <w:p>
@@ -287,39 +1015,603 @@
         <w:jc w:val="center"/>
         <w:rPr>
           <w:rFonts w:ascii="Times New Roman" w:hAnsi="Times New Roman" w:cs="Times New Roman"/>
-        </w:rPr>
-      </w:pPr>
-    </w:p>
-    <w:p>
-      <w:pPr>
-        <w:rPr>
-          <w:rFonts w:ascii="Times New Roman" w:hAnsi="Times New Roman" w:cs="Times New Roman"/>
-        </w:rPr>
-      </w:pPr>
-      <w:r>
-        <w:rPr>
-          <w:rFonts w:ascii="Times New Roman" w:hAnsi="Times New Roman" w:cs="Times New Roman"/>
-        </w:rPr>
-        <w:br w:type="page"/>
-      </w:r>
+          <w:b/>
+          <w:bCs/>
+        </w:rPr>
+      </w:pPr>
+      <w:r>
+        <w:rPr>
+          <w:rFonts w:ascii="Times New Roman" w:hAnsi="Times New Roman" w:cs="Times New Roman"/>
+          <w:b/>
+          <w:bCs/>
+        </w:rPr>
+        <w:t>Scrum-Agile Approach:</w:t>
+      </w:r>
+      <w:r>
+        <w:rPr>
+          <w:rFonts w:ascii="Times New Roman" w:hAnsi="Times New Roman" w:cs="Times New Roman"/>
+          <w:b/>
+          <w:bCs/>
+        </w:rPr>
+        <w:t xml:space="preserve"> Project Changes</w:t>
+      </w:r>
+    </w:p>
+    <w:p>
+      <w:pPr>
+        <w:spacing w:line="480" w:lineRule="auto"/>
+        <w:rPr>
+          <w:rFonts w:ascii="Times New Roman" w:hAnsi="Times New Roman" w:cs="Times New Roman"/>
+        </w:rPr>
+      </w:pPr>
+      <w:r>
+        <w:rPr>
+          <w:rFonts w:ascii="Times New Roman" w:hAnsi="Times New Roman" w:cs="Times New Roman"/>
+        </w:rPr>
+        <w:tab/>
+        <w:t xml:space="preserve">Agile by definition means </w:t>
+      </w:r>
+      <w:r>
+        <w:rPr>
+          <w:rFonts w:ascii="Times New Roman" w:hAnsi="Times New Roman" w:cs="Times New Roman"/>
+          <w:i/>
+          <w:iCs/>
+        </w:rPr>
+        <w:t xml:space="preserve">“supple” </w:t>
+      </w:r>
+      <w:r>
+        <w:rPr>
+          <w:rFonts w:ascii="Times New Roman" w:hAnsi="Times New Roman" w:cs="Times New Roman"/>
+        </w:rPr>
+        <w:t xml:space="preserve">and </w:t>
+      </w:r>
+      <w:r>
+        <w:rPr>
+          <w:rFonts w:ascii="Times New Roman" w:hAnsi="Times New Roman" w:cs="Times New Roman"/>
+          <w:i/>
+          <w:iCs/>
+        </w:rPr>
+        <w:t xml:space="preserve">“responsive” </w:t>
+      </w:r>
+      <w:r>
+        <w:rPr>
+          <w:rFonts w:ascii="Times New Roman" w:hAnsi="Times New Roman" w:cs="Times New Roman"/>
+        </w:rPr>
+        <w:t xml:space="preserve">and by that very </w:t>
+      </w:r>
+      <w:r>
+        <w:rPr>
+          <w:rFonts w:ascii="Times New Roman" w:hAnsi="Times New Roman" w:cs="Times New Roman"/>
+        </w:rPr>
+        <w:t>definition</w:t>
+      </w:r>
+      <w:r>
+        <w:rPr>
+          <w:rFonts w:ascii="Times New Roman" w:hAnsi="Times New Roman" w:cs="Times New Roman"/>
+        </w:rPr>
+        <w:t xml:space="preserve"> is </w:t>
+      </w:r>
+      <w:r>
+        <w:rPr>
+          <w:rFonts w:ascii="Times New Roman" w:hAnsi="Times New Roman" w:cs="Times New Roman"/>
+        </w:rPr>
+        <w:t xml:space="preserve">not immune </w:t>
+      </w:r>
+      <w:r>
+        <w:rPr>
+          <w:rFonts w:ascii="Times New Roman" w:hAnsi="Times New Roman" w:cs="Times New Roman"/>
+        </w:rPr>
+        <w:t>to</w:t>
+      </w:r>
+      <w:r>
+        <w:rPr>
+          <w:rFonts w:ascii="Times New Roman" w:hAnsi="Times New Roman" w:cs="Times New Roman"/>
+        </w:rPr>
+        <w:t xml:space="preserve"> changes</w:t>
+      </w:r>
+      <w:r>
+        <w:rPr>
+          <w:rFonts w:ascii="Times New Roman" w:hAnsi="Times New Roman" w:cs="Times New Roman"/>
+        </w:rPr>
+        <w:t xml:space="preserve">. </w:t>
+      </w:r>
+      <w:r>
+        <w:rPr>
+          <w:rFonts w:ascii="Times New Roman" w:hAnsi="Times New Roman" w:cs="Times New Roman"/>
+        </w:rPr>
+        <w:t xml:space="preserve">Agile projects are expected to have some level of uncertainty. </w:t>
+      </w:r>
+      <w:r>
+        <w:rPr>
+          <w:rFonts w:ascii="Times New Roman" w:hAnsi="Times New Roman" w:cs="Times New Roman"/>
+        </w:rPr>
+        <w:t xml:space="preserve">For example, the change in direction for the SNHU Travel project to focus on detox/wellness travel allowed us to take what was already developed and add/alter the code to support the new requirement. There was no production loss for this change in direction. </w:t>
+      </w:r>
+    </w:p>
+    <w:p>
+      <w:pPr>
+        <w:spacing w:line="480" w:lineRule="auto"/>
+        <w:jc w:val="center"/>
+        <w:rPr>
+          <w:rFonts w:ascii="Times New Roman" w:hAnsi="Times New Roman" w:cs="Times New Roman"/>
+          <w:b/>
+          <w:bCs/>
+        </w:rPr>
+      </w:pPr>
+      <w:r>
+        <w:rPr>
+          <w:rFonts w:ascii="Times New Roman" w:hAnsi="Times New Roman" w:cs="Times New Roman"/>
+          <w:b/>
+          <w:bCs/>
+        </w:rPr>
+        <w:t>Communication</w:t>
+      </w:r>
+    </w:p>
+    <w:p>
+      <w:pPr>
+        <w:spacing w:line="480" w:lineRule="auto"/>
+        <w:rPr>
+          <w:rFonts w:ascii="Times New Roman" w:hAnsi="Times New Roman" w:cs="Times New Roman"/>
+        </w:rPr>
+      </w:pPr>
+      <w:r>
+        <w:rPr>
+          <w:rFonts w:ascii="Times New Roman" w:hAnsi="Times New Roman" w:cs="Times New Roman"/>
+          <w:b/>
+          <w:bCs/>
+        </w:rPr>
+        <w:tab/>
+      </w:r>
+      <w:r>
+        <w:rPr>
+          <w:rFonts w:ascii="Times New Roman" w:hAnsi="Times New Roman" w:cs="Times New Roman"/>
+        </w:rPr>
+        <w:t>As a developer</w:t>
+      </w:r>
+      <w:r>
+        <w:rPr>
+          <w:rFonts w:ascii="Times New Roman" w:hAnsi="Times New Roman" w:cs="Times New Roman"/>
+        </w:rPr>
+        <w:t xml:space="preserve">, communication is </w:t>
+      </w:r>
+      <w:r>
+        <w:rPr>
+          <w:rFonts w:ascii="Times New Roman" w:hAnsi="Times New Roman" w:cs="Times New Roman"/>
+        </w:rPr>
+        <w:t>vital in weeding out bugs before code implementation</w:t>
+      </w:r>
+      <w:r>
+        <w:rPr>
+          <w:rFonts w:ascii="Times New Roman" w:hAnsi="Times New Roman" w:cs="Times New Roman"/>
+        </w:rPr>
+        <w:t xml:space="preserve">. In order for me to </w:t>
+      </w:r>
+      <w:r>
+        <w:rPr>
+          <w:rFonts w:ascii="Times New Roman" w:hAnsi="Times New Roman" w:cs="Times New Roman"/>
+        </w:rPr>
+        <w:t xml:space="preserve">complete a task, I will need to clarify rather than make assumptions about what I think the customer wants. This was evident in the developers communication to the product owner and tester as seen in the email below: </w:t>
+      </w:r>
+    </w:p>
+    <w:p>
+      <w:pPr>
+        <w:spacing w:line="480" w:lineRule="auto"/>
+        <w:ind w:left="720"/>
+        <w:rPr>
+          <w:rFonts w:ascii="Times New Roman" w:hAnsi="Times New Roman" w:cs="Times New Roman"/>
+          <w:i/>
+          <w:iCs/>
+        </w:rPr>
+      </w:pPr>
+      <w:r>
+        <w:rPr>
+          <w:rFonts w:ascii="Times New Roman" w:hAnsi="Times New Roman" w:cs="Times New Roman"/>
+          <w:i/>
+          <w:iCs/>
+        </w:rPr>
+        <w:t>To: Christy (Product Owner); Brian (Tester)</w:t>
+      </w:r>
+    </w:p>
+    <w:p>
+      <w:pPr>
+        <w:spacing w:line="480" w:lineRule="auto"/>
+        <w:ind w:left="720"/>
+        <w:rPr>
+          <w:rFonts w:ascii="Times New Roman" w:hAnsi="Times New Roman" w:cs="Times New Roman"/>
+          <w:i/>
+          <w:iCs/>
+        </w:rPr>
+      </w:pPr>
+      <w:r>
+        <w:rPr>
+          <w:rFonts w:ascii="Times New Roman" w:hAnsi="Times New Roman" w:cs="Times New Roman"/>
+          <w:i/>
+          <w:iCs/>
+        </w:rPr>
+        <w:t xml:space="preserve">Cc: </w:t>
+      </w:r>
+      <w:r>
+        <w:rPr>
+          <w:rFonts w:ascii="Times New Roman" w:hAnsi="Times New Roman" w:cs="Times New Roman"/>
+          <w:i/>
+          <w:iCs/>
+        </w:rPr>
+        <w:t>Ron (Scrum Master)</w:t>
+      </w:r>
+      <w:r>
+        <w:rPr>
+          <w:rFonts w:ascii="Times New Roman" w:hAnsi="Times New Roman" w:cs="Times New Roman"/>
+          <w:i/>
+          <w:iCs/>
+        </w:rPr>
+        <w:t xml:space="preserve"> </w:t>
+      </w:r>
+    </w:p>
+    <w:p>
+      <w:pPr>
+        <w:spacing w:line="480" w:lineRule="auto"/>
+        <w:ind w:left="720"/>
+        <w:rPr>
+          <w:rFonts w:ascii="Times New Roman" w:hAnsi="Times New Roman" w:cs="Times New Roman"/>
+          <w:i/>
+          <w:iCs/>
+        </w:rPr>
+      </w:pPr>
+      <w:r>
+        <w:rPr>
+          <w:rFonts w:ascii="Times New Roman" w:hAnsi="Times New Roman" w:cs="Times New Roman"/>
+          <w:i/>
+          <w:iCs/>
+        </w:rPr>
+        <w:t>From: Nicole (Developer)</w:t>
+      </w:r>
+    </w:p>
+    <w:p>
+      <w:pPr>
+        <w:spacing w:line="480" w:lineRule="auto"/>
+        <w:ind w:left="720"/>
+        <w:rPr>
+          <w:rFonts w:ascii="Times New Roman" w:hAnsi="Times New Roman" w:cs="Times New Roman"/>
+          <w:i/>
+          <w:iCs/>
+        </w:rPr>
+      </w:pPr>
+      <w:r>
+        <w:rPr>
+          <w:rFonts w:ascii="Times New Roman" w:hAnsi="Times New Roman" w:cs="Times New Roman"/>
+          <w:i/>
+          <w:iCs/>
+        </w:rPr>
+        <w:t>Subject: NEW requirements clarification and testing guidelines…</w:t>
+      </w:r>
+    </w:p>
+    <w:p>
+      <w:pPr>
+        <w:spacing w:line="480" w:lineRule="auto"/>
+        <w:ind w:left="720"/>
+        <w:rPr>
+          <w:rFonts w:ascii="Times New Roman" w:hAnsi="Times New Roman" w:cs="Times New Roman"/>
+          <w:i/>
+          <w:iCs/>
+        </w:rPr>
+      </w:pPr>
+    </w:p>
+    <w:p>
+      <w:pPr>
+        <w:spacing w:line="480" w:lineRule="auto"/>
+        <w:ind w:left="720"/>
+        <w:rPr>
+          <w:rFonts w:ascii="Times New Roman" w:hAnsi="Times New Roman" w:cs="Times New Roman"/>
+          <w:i/>
+          <w:iCs/>
+        </w:rPr>
+      </w:pPr>
+      <w:r>
+        <w:rPr>
+          <w:rFonts w:ascii="Times New Roman" w:hAnsi="Times New Roman" w:cs="Times New Roman"/>
+          <w:i/>
+          <w:iCs/>
+        </w:rPr>
+        <w:t>Hi Christy &amp; Brian,</w:t>
+      </w:r>
+    </w:p>
+    <w:p>
+      <w:pPr>
+        <w:spacing w:line="480" w:lineRule="auto"/>
+        <w:ind w:left="720" w:firstLine="720"/>
+        <w:rPr>
+          <w:rFonts w:ascii="Times New Roman" w:hAnsi="Times New Roman" w:cs="Times New Roman"/>
+          <w:i/>
+          <w:iCs/>
+        </w:rPr>
+      </w:pPr>
+      <w:r>
+        <w:rPr>
+          <w:rFonts w:ascii="Times New Roman" w:hAnsi="Times New Roman" w:cs="Times New Roman"/>
+          <w:i/>
+          <w:iCs/>
+        </w:rPr>
+        <w:t xml:space="preserve">As per our discussion, I am beginning to revise the code to implement the new requirements for the focus on detox/wellness travel destinations. </w:t>
+      </w:r>
+    </w:p>
+    <w:p>
+      <w:pPr>
+        <w:spacing w:line="480" w:lineRule="auto"/>
+        <w:ind w:left="720" w:firstLine="720"/>
+        <w:rPr>
+          <w:rFonts w:ascii="Times New Roman" w:hAnsi="Times New Roman" w:cs="Times New Roman"/>
+          <w:i/>
+          <w:iCs/>
+        </w:rPr>
+      </w:pPr>
+      <w:r>
+        <w:rPr>
+          <w:rFonts w:ascii="Times New Roman" w:hAnsi="Times New Roman" w:cs="Times New Roman"/>
+          <w:i/>
+          <w:iCs/>
+        </w:rPr>
+        <w:t xml:space="preserve">If the original code base is not changing, then this new addition should be fairly simple to implement. However, Christy, would you be able to confirm with the customer if they would like to have the default display set to view detox/wellness destinations or would they like the user to select it in their traveler profile? Also, Brian, would you be able to provide me with some test case scenarios so that I can implement them in my code? </w:t>
+      </w:r>
+    </w:p>
+    <w:p>
+      <w:pPr>
+        <w:spacing w:line="480" w:lineRule="auto"/>
+        <w:ind w:left="720"/>
+        <w:rPr>
+          <w:rFonts w:ascii="Times New Roman" w:hAnsi="Times New Roman" w:cs="Times New Roman"/>
+          <w:i/>
+          <w:iCs/>
+        </w:rPr>
+      </w:pPr>
+    </w:p>
+    <w:p>
+      <w:pPr>
+        <w:spacing w:line="480" w:lineRule="auto"/>
+        <w:ind w:left="720"/>
+        <w:rPr>
+          <w:rFonts w:ascii="Times New Roman" w:hAnsi="Times New Roman" w:cs="Times New Roman"/>
+          <w:i/>
+          <w:iCs/>
+        </w:rPr>
+      </w:pPr>
+      <w:r>
+        <w:rPr>
+          <w:rFonts w:ascii="Times New Roman" w:hAnsi="Times New Roman" w:cs="Times New Roman"/>
+          <w:i/>
+          <w:iCs/>
+        </w:rPr>
+        <w:t xml:space="preserve">Thanks, </w:t>
+      </w:r>
+    </w:p>
+    <w:p>
+      <w:pPr>
+        <w:spacing w:line="480" w:lineRule="auto"/>
+        <w:ind w:left="720"/>
+        <w:rPr>
+          <w:rFonts w:ascii="Times New Roman" w:hAnsi="Times New Roman" w:cs="Times New Roman"/>
+        </w:rPr>
+      </w:pPr>
+      <w:r>
+        <w:rPr>
+          <w:rFonts w:ascii="Times New Roman" w:hAnsi="Times New Roman" w:cs="Times New Roman"/>
+          <w:i/>
+          <w:iCs/>
+        </w:rPr>
+        <w:t>Nicole</w:t>
+      </w:r>
+    </w:p>
+    <w:p>
+      <w:pPr>
+        <w:spacing w:line="480" w:lineRule="auto"/>
+        <w:rPr>
+          <w:rFonts w:ascii="Times New Roman" w:hAnsi="Times New Roman" w:cs="Times New Roman"/>
+        </w:rPr>
+      </w:pPr>
+      <w:r>
+        <w:rPr>
+          <w:rFonts w:ascii="Times New Roman" w:hAnsi="Times New Roman" w:cs="Times New Roman"/>
+        </w:rPr>
+        <w:t xml:space="preserve">I feel this email was concise </w:t>
+      </w:r>
+      <w:r>
+        <w:rPr>
+          <w:rFonts w:ascii="Times New Roman" w:hAnsi="Times New Roman" w:cs="Times New Roman"/>
+        </w:rPr>
+        <w:t xml:space="preserve">yet to the point. The developer does a good job in stating the requirement first, then asked for clarification from the product owner. She then asks the tester to provide additional testing requirements so that she can implement them in her code. </w:t>
+      </w:r>
+      <w:r>
+        <w:rPr>
+          <w:rFonts w:ascii="Times New Roman" w:hAnsi="Times New Roman" w:cs="Times New Roman"/>
+        </w:rPr>
+        <w:t>There is also a calmness to the tone of her writing which suggests an willingness to be responsive rather than display a vehement feeling of resentment for having to accommodate the change. Depending on the product owner’s response, the tester may</w:t>
+      </w:r>
+      <w:r>
+        <w:rPr>
+          <w:rFonts w:ascii="Times New Roman" w:hAnsi="Times New Roman" w:cs="Times New Roman"/>
+        </w:rPr>
+        <w:t xml:space="preserve"> also want to create new test cases based on the requested information and submit to the developer. This creates an environment where transparency and collaboration intersect. </w:t>
+      </w:r>
+    </w:p>
+    <w:p>
+      <w:pPr>
+        <w:spacing w:line="480" w:lineRule="auto"/>
+        <w:jc w:val="center"/>
+        <w:rPr>
+          <w:rFonts w:ascii="Times New Roman" w:hAnsi="Times New Roman" w:cs="Times New Roman"/>
+          <w:b/>
+          <w:bCs/>
+        </w:rPr>
+      </w:pPr>
+      <w:r>
+        <w:rPr>
+          <w:rFonts w:ascii="Times New Roman" w:hAnsi="Times New Roman" w:cs="Times New Roman"/>
+          <w:b/>
+          <w:bCs/>
+        </w:rPr>
+        <w:t>Organization</w:t>
+      </w:r>
+      <w:r>
+        <w:rPr>
+          <w:rFonts w:ascii="Times New Roman" w:hAnsi="Times New Roman" w:cs="Times New Roman"/>
+          <w:b/>
+          <w:bCs/>
+        </w:rPr>
+        <w:t>al</w:t>
+      </w:r>
+      <w:r>
+        <w:rPr>
+          <w:rFonts w:ascii="Times New Roman" w:hAnsi="Times New Roman" w:cs="Times New Roman"/>
+          <w:b/>
+          <w:bCs/>
+        </w:rPr>
+        <w:t xml:space="preserve"> Tools </w:t>
+      </w:r>
+    </w:p>
+    <w:p>
+      <w:pPr>
+        <w:spacing w:line="480" w:lineRule="auto"/>
+        <w:rPr>
+          <w:rFonts w:ascii="Times New Roman" w:hAnsi="Times New Roman" w:cs="Times New Roman"/>
+        </w:rPr>
+      </w:pPr>
+    </w:p>
+    <w:p>
+      <w:pPr>
+        <w:spacing w:line="480" w:lineRule="auto"/>
+        <w:rPr>
+          <w:rFonts w:ascii="Times New Roman" w:hAnsi="Times New Roman" w:cs="Times New Roman"/>
+        </w:rPr>
+      </w:pPr>
+    </w:p>
+    <w:p>
+      <w:pPr>
+        <w:spacing w:line="480" w:lineRule="auto"/>
+        <w:rPr>
+          <w:rFonts w:ascii="Times New Roman" w:hAnsi="Times New Roman" w:cs="Times New Roman"/>
+        </w:rPr>
+      </w:pPr>
+    </w:p>
+    <w:p>
+      <w:pPr>
+        <w:spacing w:line="480" w:lineRule="auto"/>
+        <w:rPr>
+          <w:rFonts w:ascii="Times New Roman" w:hAnsi="Times New Roman" w:cs="Times New Roman"/>
+        </w:rPr>
+      </w:pPr>
+    </w:p>
+    <w:p>
+      <w:pPr>
+        <w:spacing w:line="480" w:lineRule="auto"/>
+        <w:rPr>
+          <w:rFonts w:ascii="Times New Roman" w:hAnsi="Times New Roman" w:cs="Times New Roman"/>
+        </w:rPr>
+      </w:pPr>
+    </w:p>
+    <w:p>
+      <w:pPr>
+        <w:spacing w:line="480" w:lineRule="auto"/>
+        <w:rPr>
+          <w:rFonts w:ascii="Times New Roman" w:hAnsi="Times New Roman" w:cs="Times New Roman"/>
+        </w:rPr>
+      </w:pPr>
+    </w:p>
+    <w:p>
+      <w:pPr>
+        <w:spacing w:line="480" w:lineRule="auto"/>
+        <w:rPr>
+          <w:rFonts w:ascii="Times New Roman" w:hAnsi="Times New Roman" w:cs="Times New Roman"/>
+        </w:rPr>
+      </w:pPr>
+    </w:p>
+    <w:p>
+      <w:pPr>
+        <w:spacing w:line="480" w:lineRule="auto"/>
+        <w:rPr>
+          <w:rFonts w:ascii="Times New Roman" w:hAnsi="Times New Roman" w:cs="Times New Roman"/>
+        </w:rPr>
+      </w:pPr>
+    </w:p>
+    <w:p>
+      <w:pPr>
+        <w:spacing w:line="480" w:lineRule="auto"/>
+        <w:rPr>
+          <w:rFonts w:ascii="Times New Roman" w:hAnsi="Times New Roman" w:cs="Times New Roman"/>
+        </w:rPr>
+      </w:pPr>
+    </w:p>
+    <w:p>
+      <w:pPr>
+        <w:spacing w:line="480" w:lineRule="auto"/>
+        <w:rPr>
+          <w:rFonts w:ascii="Times New Roman" w:hAnsi="Times New Roman" w:cs="Times New Roman"/>
+        </w:rPr>
+      </w:pPr>
+    </w:p>
+    <w:p>
+      <w:pPr>
+        <w:spacing w:line="480" w:lineRule="auto"/>
+        <w:rPr>
+          <w:rFonts w:ascii="Times New Roman" w:hAnsi="Times New Roman" w:cs="Times New Roman"/>
+        </w:rPr>
+      </w:pPr>
+    </w:p>
+    <w:p>
+      <w:pPr>
+        <w:spacing w:line="480" w:lineRule="auto"/>
+        <w:rPr>
+          <w:rFonts w:ascii="Times New Roman" w:hAnsi="Times New Roman" w:cs="Times New Roman"/>
+        </w:rPr>
+      </w:pPr>
+    </w:p>
+    <w:p>
+      <w:pPr>
+        <w:spacing w:line="480" w:lineRule="auto"/>
+        <w:rPr>
+          <w:rFonts w:ascii="Times New Roman" w:hAnsi="Times New Roman" w:cs="Times New Roman"/>
+        </w:rPr>
+      </w:pPr>
+    </w:p>
+    <w:p>
+      <w:pPr>
+        <w:spacing w:line="480" w:lineRule="auto"/>
+        <w:rPr>
+          <w:rFonts w:ascii="Times New Roman" w:hAnsi="Times New Roman" w:cs="Times New Roman"/>
+        </w:rPr>
+      </w:pPr>
+    </w:p>
+    <w:p>
+      <w:pPr>
+        <w:spacing w:line="480" w:lineRule="auto"/>
+        <w:rPr>
+          <w:rFonts w:ascii="Times New Roman" w:hAnsi="Times New Roman" w:cs="Times New Roman"/>
+        </w:rPr>
+      </w:pPr>
+    </w:p>
+    <w:p>
+      <w:pPr>
+        <w:spacing w:line="480" w:lineRule="auto"/>
+        <w:rPr>
+          <w:rFonts w:ascii="Times New Roman" w:hAnsi="Times New Roman" w:cs="Times New Roman"/>
+        </w:rPr>
+      </w:pPr>
     </w:p>
     <w:sdt>
       <w:sdtPr>
+        <w:rPr>
+          <w:rFonts w:asciiTheme="minorHAnsi" w:eastAsiaTheme="minorHAnsi" w:hAnsiTheme="minorHAnsi" w:cstheme="minorBidi"/>
+          <w:b w:val="0"/>
+          <w:bCs w:val="0"/>
+          <w:color w:val="auto"/>
+          <w:sz w:val="24"/>
+          <w:szCs w:val="24"/>
+          <w:lang w:bidi="ar-SA"/>
+        </w:rPr>
         <w:id w:val="1528746960"/>
         <w:docPartObj>
           <w:docPartGallery w:val="Bibliographies"/>
           <w:docPartUnique/>
         </w:docPartObj>
       </w:sdtPr>
-      <w:sdtEndPr>
-        <w:rPr>
-          <w:rFonts w:asciiTheme="minorHAnsi" w:eastAsiaTheme="minorHAnsi" w:hAnsiTheme="minorHAnsi" w:cstheme="minorBidi"/>
-          <w:color w:val="auto"/>
-          <w:sz w:val="24"/>
-          <w:szCs w:val="24"/>
-          <w:lang w:bidi="ar-SA"/>
-        </w:rPr>
-      </w:sdtEndPr>
+      <w:sdtEndPr/>
       <w:sdtContent>
         <w:p>
           <w:pPr>
@@ -430,6 +1722,11 @@
         <w:docPartUnique/>
       </w:docPartObj>
     </w:sdtPr>
+    <w:sdtEndPr>
+      <w:rPr>
+        <w:rStyle w:val="PageNumber"/>
+      </w:rPr>
+    </w:sdtEndPr>
     <w:sdtContent>
       <w:p>
         <w:pPr>
@@ -482,6 +1779,11 @@
         <w:docPartUnique/>
       </w:docPartObj>
     </w:sdtPr>
+    <w:sdtEndPr>
+      <w:rPr>
+        <w:rStyle w:val="PageNumber"/>
+      </w:rPr>
+    </w:sdtEndPr>
     <w:sdtContent>
       <w:p>
         <w:pPr>

</xml_diff>

<commit_message>
fixed formatting in References page
</commit_message>
<xml_diff>
--- a/7-2_Final_Project_DVega.docx
+++ b/7-2_Final_Project_DVega.docx
@@ -974,13 +974,7 @@
         <w:rPr>
           <w:rFonts w:ascii="Times New Roman" w:hAnsi="Times New Roman" w:cs="Times New Roman"/>
         </w:rPr>
-        <w:t>planning poker</w:t>
-      </w:r>
-      <w:r>
-        <w:rPr>
-          <w:rFonts w:ascii="Times New Roman" w:hAnsi="Times New Roman" w:cs="Times New Roman"/>
-        </w:rPr>
-        <w:t xml:space="preserve"> </w:t>
+        <w:t xml:space="preserve">planning poker </w:t>
       </w:r>
       <w:r>
         <w:rPr>
@@ -1004,13 +998,7 @@
         <w:rPr>
           <w:rFonts w:ascii="Times New Roman" w:hAnsi="Times New Roman" w:cs="Times New Roman"/>
         </w:rPr>
-        <w:t>required for</w:t>
-      </w:r>
-      <w:r>
-        <w:rPr>
-          <w:rFonts w:ascii="Times New Roman" w:hAnsi="Times New Roman" w:cs="Times New Roman"/>
-        </w:rPr>
-        <w:t xml:space="preserve"> </w:t>
+        <w:t xml:space="preserve">required for </w:t>
       </w:r>
       <w:r>
         <w:rPr>
@@ -1204,13 +1192,7 @@
         <w:rPr>
           <w:rFonts w:ascii="Times New Roman" w:hAnsi="Times New Roman" w:cs="Times New Roman"/>
         </w:rPr>
-        <w:t xml:space="preserve">ment Team, as Developer, </w:t>
-      </w:r>
-      <w:r>
-        <w:rPr>
-          <w:rFonts w:ascii="Times New Roman" w:hAnsi="Times New Roman" w:cs="Times New Roman"/>
-        </w:rPr>
-        <w:t xml:space="preserve">I was given creative freedom to structure my code as I see fit using industry best practices. As a Tester, my responsibility was to be able to collaborate with all members of the team to create test cases in order to identify any bugs that may be introduced. </w:t>
+        <w:t xml:space="preserve">ment Team, as Developer, I was given creative freedom to structure my code as I see fit using industry best practices. As a Tester, my responsibility was to be able to collaborate with all members of the team to create test cases in order to identify any bugs that may be introduced. </w:t>
       </w:r>
       <w:r>
         <w:rPr>
@@ -1469,13 +1451,7 @@
         <w:rPr>
           <w:rFonts w:ascii="Times New Roman" w:hAnsi="Times New Roman" w:cs="Times New Roman"/>
         </w:rPr>
-        <w:t>where</w:t>
-      </w:r>
-      <w:r>
-        <w:rPr>
-          <w:rFonts w:ascii="Times New Roman" w:hAnsi="Times New Roman" w:cs="Times New Roman"/>
-        </w:rPr>
-        <w:t xml:space="preserve"> </w:t>
+        <w:t xml:space="preserve">where </w:t>
       </w:r>
       <w:r>
         <w:rPr>
@@ -2378,13 +2354,7 @@
         <w:rPr>
           <w:rFonts w:ascii="Times New Roman" w:hAnsi="Times New Roman" w:cs="Times New Roman"/>
         </w:rPr>
-        <w:t>proactive</w:t>
-      </w:r>
-      <w:r>
-        <w:rPr>
-          <w:rFonts w:ascii="Times New Roman" w:hAnsi="Times New Roman" w:cs="Times New Roman"/>
-        </w:rPr>
-        <w:t xml:space="preserve"> </w:t>
+        <w:t xml:space="preserve">proactive </w:t>
       </w:r>
       <w:r>
         <w:rPr>
@@ -2396,13 +2366,7 @@
         <w:rPr>
           <w:rFonts w:ascii="Times New Roman" w:hAnsi="Times New Roman" w:cs="Times New Roman"/>
         </w:rPr>
-        <w:t>an unexpected</w:t>
-      </w:r>
-      <w:r>
-        <w:rPr>
-          <w:rFonts w:ascii="Times New Roman" w:hAnsi="Times New Roman" w:cs="Times New Roman"/>
-        </w:rPr>
-        <w:t xml:space="preserve"> </w:t>
+        <w:t xml:space="preserve">an unexpected </w:t>
       </w:r>
       <w:r>
         <w:rPr>
@@ -2690,13 +2654,7 @@
         <w:rPr>
           <w:rFonts w:ascii="Times New Roman" w:hAnsi="Times New Roman" w:cs="Times New Roman"/>
         </w:rPr>
-        <w:t>provide</w:t>
-      </w:r>
-      <w:r>
-        <w:rPr>
-          <w:rFonts w:ascii="Times New Roman" w:hAnsi="Times New Roman" w:cs="Times New Roman"/>
-        </w:rPr>
-        <w:t xml:space="preserve"> </w:t>
+        <w:t xml:space="preserve">provide </w:t>
       </w:r>
       <w:r>
         <w:rPr>
@@ -2849,13 +2807,7 @@
         <w:rPr>
           <w:rFonts w:ascii="Times New Roman" w:hAnsi="Times New Roman" w:cs="Times New Roman"/>
         </w:rPr>
-        <w:t>the lack of predictability</w:t>
-      </w:r>
-      <w:r>
-        <w:rPr>
-          <w:rFonts w:ascii="Times New Roman" w:hAnsi="Times New Roman" w:cs="Times New Roman"/>
-        </w:rPr>
-        <w:t xml:space="preserve"> </w:t>
+        <w:t xml:space="preserve">the lack of predictability </w:t>
       </w:r>
       <w:r>
         <w:rPr>
@@ -2965,14 +2917,6 @@
         </w:rPr>
         <w:t xml:space="preserve">of producing a quality product that adds value far outweighs the level of uncertainty that comes with Agile. Value-based products are the key to stability within an organization as well as customer retention. </w:t>
       </w:r>
-    </w:p>
-    <w:p>
-      <w:pPr>
-        <w:spacing w:line="480" w:lineRule="auto"/>
-        <w:rPr>
-          <w:rFonts w:ascii="Times New Roman" w:hAnsi="Times New Roman" w:cs="Times New Roman"/>
-        </w:rPr>
-      </w:pPr>
     </w:p>
     <w:p>
       <w:pPr>
@@ -3884,6 +3828,7 @@
   <w:style w:type="character" w:default="1" w:styleId="DefaultParagraphFont">
     <w:name w:val="Default Paragraph Font"/>
     <w:uiPriority w:val="1"/>
+    <w:semiHidden/>
     <w:unhideWhenUsed/>
   </w:style>
   <w:style w:type="table" w:default="1" w:styleId="TableNormal">

</xml_diff>